<commit_message>
Finishes section 11 Javascript Basics
</commit_message>
<xml_diff>
--- a/My Notes/Javascript Notes.docx
+++ b/My Notes/Javascript Notes.docx
@@ -3,6 +3,100 @@
 <w:document xmlns:wpc="http://schemas.microsoft.com/office/word/2010/wordprocessingCanvas" xmlns:cx="http://schemas.microsoft.com/office/drawing/2014/chartex" xmlns:cx1="http://schemas.microsoft.com/office/drawing/2015/9/8/chartex" xmlns:cx2="http://schemas.microsoft.com/office/drawing/2015/10/21/chartex" xmlns:cx3="http://schemas.microsoft.com/office/drawing/2016/5/9/chartex" xmlns:cx4="http://schemas.microsoft.com/office/drawing/2016/5/10/chartex" xmlns:cx5="http://schemas.microsoft.com/office/drawing/2016/5/11/chartex" xmlns:cx6="http://schemas.microsoft.com/office/drawing/2016/5/12/chartex" xmlns:cx7="http://schemas.microsoft.com/office/drawing/2016/5/13/chartex" xmlns:cx8="http://schemas.microsoft.com/office/drawing/2016/5/14/chartex" xmlns:mc="http://schemas.openxmlformats.org/markup-compatibility/2006" xmlns:aink="http://schemas.microsoft.com/office/drawing/2016/ink" xmlns:am3d="http://schemas.microsoft.com/office/drawing/2017/model3d" xmlns:o="urn:schemas-microsoft-com:office:office" xmlns:r="http://schemas.openxmlformats.org/officeDocument/2006/relationships" xmlns:m="http://schemas.openxmlformats.org/officeDocument/2006/math" xmlns:v="urn:schemas-microsoft-com:vml" xmlns:wp14="http://schemas.microsoft.com/office/word/2010/wordprocessingDrawing" xmlns:wp="http://schemas.openxmlformats.org/drawingml/2006/wordprocessingDrawing" xmlns:w10="urn:schemas-microsoft-com:office:word" xmlns:w="http://schemas.openxmlformats.org/wordprocessingml/2006/main" xmlns:w14="http://schemas.microsoft.com/office/word/2010/wordml" xmlns:w15="http://schemas.microsoft.com/office/word/2012/wordml" xmlns:w16cid="http://schemas.microsoft.com/office/word/2016/wordml/cid" xmlns:w16se="http://schemas.microsoft.com/office/word/2015/wordml/symex" xmlns:wpg="http://schemas.microsoft.com/office/word/2010/wordprocessingGroup" xmlns:wpi="http://schemas.microsoft.com/office/word/2010/wordprocessingInk" xmlns:wne="http://schemas.microsoft.com/office/word/2006/wordml" xmlns:wps="http://schemas.microsoft.com/office/word/2010/wordprocessingShape" mc:Ignorable="w14 w15 w16se w16cid wp14">
   <w:body>
     <w:p>
+      <w:pPr>
+        <w:pStyle w:val="ListParagraph"/>
+        <w:numPr>
+          <w:ilvl w:val="0"/>
+          <w:numId w:val="1"/>
+        </w:numPr>
+      </w:pPr>
+      <w:r>
+        <w:t>Logic</w:t>
+      </w:r>
+    </w:p>
+    <w:p>
+      <w:pPr>
+        <w:pStyle w:val="ListParagraph"/>
+        <w:numPr>
+          <w:ilvl w:val="1"/>
+          <w:numId w:val="1"/>
+        </w:numPr>
+      </w:pPr>
+      <w:r>
+        <w:t>Variables are inherently truthy or falsy and can be applied logically</w:t>
+      </w:r>
+    </w:p>
+    <w:p>
+      <w:pPr>
+        <w:pStyle w:val="ListParagraph"/>
+        <w:numPr>
+          <w:ilvl w:val="2"/>
+          <w:numId w:val="1"/>
+        </w:numPr>
+      </w:pPr>
+      <w:r>
+        <w:t>“” = false</w:t>
+      </w:r>
+    </w:p>
+    <w:p>
+      <w:pPr>
+        <w:pStyle w:val="ListParagraph"/>
+        <w:numPr>
+          <w:ilvl w:val="2"/>
+          <w:numId w:val="1"/>
+        </w:numPr>
+      </w:pPr>
+      <w:r>
+        <w:t>“any string” = true</w:t>
+      </w:r>
+    </w:p>
+    <w:p>
+      <w:pPr>
+        <w:pStyle w:val="ListParagraph"/>
+        <w:numPr>
+          <w:ilvl w:val="2"/>
+          <w:numId w:val="1"/>
+        </w:numPr>
+      </w:pPr>
+      <w:r>
+        <w:t>null = false</w:t>
+      </w:r>
+    </w:p>
+    <w:p>
+      <w:pPr>
+        <w:pStyle w:val="ListParagraph"/>
+        <w:numPr>
+          <w:ilvl w:val="2"/>
+          <w:numId w:val="1"/>
+        </w:numPr>
+      </w:pPr>
+      <w:r>
+        <w:t>0 = false</w:t>
+      </w:r>
+    </w:p>
+    <w:p>
+      <w:pPr>
+        <w:pStyle w:val="ListParagraph"/>
+        <w:numPr>
+          <w:ilvl w:val="2"/>
+          <w:numId w:val="1"/>
+        </w:numPr>
+      </w:pPr>
+      <w:r>
+        <w:t>-1 = true</w:t>
+      </w:r>
+    </w:p>
+    <w:p>
+      <w:pPr>
+        <w:pStyle w:val="ListParagraph"/>
+        <w:numPr>
+          <w:ilvl w:val="2"/>
+          <w:numId w:val="1"/>
+        </w:numPr>
+      </w:pPr>
+      <w:r>
+        <w:t>Nan = false</w:t>
+      </w:r>
       <w:bookmarkStart w:id="0" w:name="_GoBack"/>
       <w:bookmarkEnd w:id="0"/>
     </w:p>
@@ -14,6 +108,127 @@
     </w:sectPr>
   </w:body>
 </w:document>
+</file>
+
+<file path=word/numbering.xml><?xml version="1.0" encoding="utf-8"?>
+<w:numbering xmlns:wpc="http://schemas.microsoft.com/office/word/2010/wordprocessingCanvas" xmlns:cx="http://schemas.microsoft.com/office/drawing/2014/chartex" xmlns:cx1="http://schemas.microsoft.com/office/drawing/2015/9/8/chartex" xmlns:cx2="http://schemas.microsoft.com/office/drawing/2015/10/21/chartex" xmlns:cx3="http://schemas.microsoft.com/office/drawing/2016/5/9/chartex" xmlns:cx4="http://schemas.microsoft.com/office/drawing/2016/5/10/chartex" xmlns:cx5="http://schemas.microsoft.com/office/drawing/2016/5/11/chartex" xmlns:cx6="http://schemas.microsoft.com/office/drawing/2016/5/12/chartex" xmlns:cx7="http://schemas.microsoft.com/office/drawing/2016/5/13/chartex" xmlns:cx8="http://schemas.microsoft.com/office/drawing/2016/5/14/chartex" xmlns:mc="http://schemas.openxmlformats.org/markup-compatibility/2006" xmlns:aink="http://schemas.microsoft.com/office/drawing/2016/ink" xmlns:am3d="http://schemas.microsoft.com/office/drawing/2017/model3d" xmlns:o="urn:schemas-microsoft-com:office:office" xmlns:r="http://schemas.openxmlformats.org/officeDocument/2006/relationships" xmlns:m="http://schemas.openxmlformats.org/officeDocument/2006/math" xmlns:v="urn:schemas-microsoft-com:vml" xmlns:wp14="http://schemas.microsoft.com/office/word/2010/wordprocessingDrawing" xmlns:wp="http://schemas.openxmlformats.org/drawingml/2006/wordprocessingDrawing" xmlns:w10="urn:schemas-microsoft-com:office:word" xmlns:w="http://schemas.openxmlformats.org/wordprocessingml/2006/main" xmlns:w14="http://schemas.microsoft.com/office/word/2010/wordml" xmlns:w15="http://schemas.microsoft.com/office/word/2012/wordml" xmlns:w16cid="http://schemas.microsoft.com/office/word/2016/wordml/cid" xmlns:w16se="http://schemas.microsoft.com/office/word/2015/wordml/symex" xmlns:wpg="http://schemas.microsoft.com/office/word/2010/wordprocessingGroup" xmlns:wpi="http://schemas.microsoft.com/office/word/2010/wordprocessingInk" xmlns:wne="http://schemas.microsoft.com/office/word/2006/wordml" xmlns:wps="http://schemas.microsoft.com/office/word/2010/wordprocessingShape" mc:Ignorable="w14 w15 w16se w16cid wp14">
+  <w:abstractNum w:abstractNumId="0" w15:restartNumberingAfterBreak="0">
+    <w:nsid w:val="1E4167E0"/>
+    <w:multiLevelType w:val="hybridMultilevel"/>
+    <w:tmpl w:val="91563B16"/>
+    <w:lvl w:ilvl="0" w:tplc="04090001">
+      <w:start w:val="1"/>
+      <w:numFmt w:val="bullet"/>
+      <w:lvlText w:val=""/>
+      <w:lvlJc w:val="left"/>
+      <w:pPr>
+        <w:ind w:left="720" w:hanging="360"/>
+      </w:pPr>
+      <w:rPr>
+        <w:rFonts w:ascii="Symbol" w:hAnsi="Symbol" w:hint="default"/>
+      </w:rPr>
+    </w:lvl>
+    <w:lvl w:ilvl="1" w:tplc="04090003">
+      <w:start w:val="1"/>
+      <w:numFmt w:val="bullet"/>
+      <w:lvlText w:val="o"/>
+      <w:lvlJc w:val="left"/>
+      <w:pPr>
+        <w:ind w:left="1440" w:hanging="360"/>
+      </w:pPr>
+      <w:rPr>
+        <w:rFonts w:ascii="Courier New" w:hAnsi="Courier New" w:cs="Courier New" w:hint="default"/>
+      </w:rPr>
+    </w:lvl>
+    <w:lvl w:ilvl="2" w:tplc="04090005">
+      <w:start w:val="1"/>
+      <w:numFmt w:val="bullet"/>
+      <w:lvlText w:val=""/>
+      <w:lvlJc w:val="left"/>
+      <w:pPr>
+        <w:ind w:left="2160" w:hanging="360"/>
+      </w:pPr>
+      <w:rPr>
+        <w:rFonts w:ascii="Wingdings" w:hAnsi="Wingdings" w:hint="default"/>
+      </w:rPr>
+    </w:lvl>
+    <w:lvl w:ilvl="3" w:tplc="04090001" w:tentative="1">
+      <w:start w:val="1"/>
+      <w:numFmt w:val="bullet"/>
+      <w:lvlText w:val=""/>
+      <w:lvlJc w:val="left"/>
+      <w:pPr>
+        <w:ind w:left="2880" w:hanging="360"/>
+      </w:pPr>
+      <w:rPr>
+        <w:rFonts w:ascii="Symbol" w:hAnsi="Symbol" w:hint="default"/>
+      </w:rPr>
+    </w:lvl>
+    <w:lvl w:ilvl="4" w:tplc="04090003" w:tentative="1">
+      <w:start w:val="1"/>
+      <w:numFmt w:val="bullet"/>
+      <w:lvlText w:val="o"/>
+      <w:lvlJc w:val="left"/>
+      <w:pPr>
+        <w:ind w:left="3600" w:hanging="360"/>
+      </w:pPr>
+      <w:rPr>
+        <w:rFonts w:ascii="Courier New" w:hAnsi="Courier New" w:cs="Courier New" w:hint="default"/>
+      </w:rPr>
+    </w:lvl>
+    <w:lvl w:ilvl="5" w:tplc="04090005" w:tentative="1">
+      <w:start w:val="1"/>
+      <w:numFmt w:val="bullet"/>
+      <w:lvlText w:val=""/>
+      <w:lvlJc w:val="left"/>
+      <w:pPr>
+        <w:ind w:left="4320" w:hanging="360"/>
+      </w:pPr>
+      <w:rPr>
+        <w:rFonts w:ascii="Wingdings" w:hAnsi="Wingdings" w:hint="default"/>
+      </w:rPr>
+    </w:lvl>
+    <w:lvl w:ilvl="6" w:tplc="04090001" w:tentative="1">
+      <w:start w:val="1"/>
+      <w:numFmt w:val="bullet"/>
+      <w:lvlText w:val=""/>
+      <w:lvlJc w:val="left"/>
+      <w:pPr>
+        <w:ind w:left="5040" w:hanging="360"/>
+      </w:pPr>
+      <w:rPr>
+        <w:rFonts w:ascii="Symbol" w:hAnsi="Symbol" w:hint="default"/>
+      </w:rPr>
+    </w:lvl>
+    <w:lvl w:ilvl="7" w:tplc="04090003" w:tentative="1">
+      <w:start w:val="1"/>
+      <w:numFmt w:val="bullet"/>
+      <w:lvlText w:val="o"/>
+      <w:lvlJc w:val="left"/>
+      <w:pPr>
+        <w:ind w:left="5760" w:hanging="360"/>
+      </w:pPr>
+      <w:rPr>
+        <w:rFonts w:ascii="Courier New" w:hAnsi="Courier New" w:cs="Courier New" w:hint="default"/>
+      </w:rPr>
+    </w:lvl>
+    <w:lvl w:ilvl="8" w:tplc="04090005" w:tentative="1">
+      <w:start w:val="1"/>
+      <w:numFmt w:val="bullet"/>
+      <w:lvlText w:val=""/>
+      <w:lvlJc w:val="left"/>
+      <w:pPr>
+        <w:ind w:left="6480" w:hanging="360"/>
+      </w:pPr>
+      <w:rPr>
+        <w:rFonts w:ascii="Wingdings" w:hAnsi="Wingdings" w:hint="default"/>
+      </w:rPr>
+    </w:lvl>
+  </w:abstractNum>
+  <w:num w:numId="1">
+    <w:abstractNumId w:val="0"/>
+  </w:num>
+</w:numbering>
 </file>
 
 <file path=word/styles.xml><?xml version="1.0" encoding="utf-8"?>
@@ -29,7 +244,7 @@
     </w:rPrDefault>
     <w:pPrDefault/>
   </w:docDefaults>
-  <w:latentStyles w:defLockedState="0" w:defUIPriority="99" w:defSemiHidden="0" w:defUnhideWhenUsed="0" w:defQFormat="0" w:count="376">
+  <w:latentStyles w:defLockedState="0" w:defUIPriority="99" w:defSemiHidden="0" w:defUnhideWhenUsed="0" w:defQFormat="0" w:count="377">
     <w:lsdException w:name="Normal" w:uiPriority="0" w:qFormat="1"/>
     <w:lsdException w:name="heading 1" w:uiPriority="9" w:qFormat="1"/>
     <w:lsdException w:name="heading 2" w:semiHidden="1" w:uiPriority="9" w:unhideWhenUsed="1" w:qFormat="1"/>
@@ -403,6 +618,7 @@
     <w:lsdException w:name="Hashtag" w:semiHidden="1" w:unhideWhenUsed="1"/>
     <w:lsdException w:name="Unresolved Mention" w:semiHidden="1" w:unhideWhenUsed="1"/>
     <w:lsdException w:name="Smart Link" w:semiHidden="1" w:unhideWhenUsed="1"/>
+    <w:lsdException w:name="Smart Link Error" w:semiHidden="1" w:unhideWhenUsed="1"/>
   </w:latentStyles>
   <w:style w:type="paragraph" w:default="1" w:styleId="Normal">
     <w:name w:val="Normal"/>
@@ -434,6 +650,17 @@
     <w:uiPriority w:val="99"/>
     <w:semiHidden/>
     <w:unhideWhenUsed/>
+  </w:style>
+  <w:style w:type="paragraph" w:styleId="ListParagraph">
+    <w:name w:val="List Paragraph"/>
+    <w:basedOn w:val="Normal"/>
+    <w:uiPriority w:val="34"/>
+    <w:qFormat/>
+    <w:rsid w:val="00856B89"/>
+    <w:pPr>
+      <w:ind w:left="720"/>
+      <w:contextualSpacing/>
+    </w:pPr>
   </w:style>
 </w:styles>
 </file>

</xml_diff>

<commit_message>
Finishes section 12 Javascript Functions
</commit_message>
<xml_diff>
--- a/My Notes/Javascript Notes.docx
+++ b/My Notes/Javascript Notes.docx
@@ -4,6 +4,11 @@
   <w:body>
     <w:p>
       <w:pPr>
+        <w:ind w:left="720" w:hanging="360"/>
+      </w:pPr>
+    </w:p>
+    <w:p>
+      <w:pPr>
         <w:pStyle w:val="ListParagraph"/>
         <w:numPr>
           <w:ilvl w:val="0"/>
@@ -11,6 +16,18 @@
         </w:numPr>
       </w:pPr>
       <w:r>
+        <w:t>Basics</w:t>
+      </w:r>
+    </w:p>
+    <w:p>
+      <w:pPr>
+        <w:pStyle w:val="ListParagraph"/>
+        <w:numPr>
+          <w:ilvl w:val="1"/>
+          <w:numId w:val="1"/>
+        </w:numPr>
+      </w:pPr>
+      <w:r>
         <w:t>Logic</w:t>
       </w:r>
     </w:p>
@@ -18,12 +35,116 @@
       <w:pPr>
         <w:pStyle w:val="ListParagraph"/>
         <w:numPr>
+          <w:ilvl w:val="2"/>
+          <w:numId w:val="1"/>
+        </w:numPr>
+      </w:pPr>
+      <w:r>
+        <w:t xml:space="preserve">Variables are inherently truthy or </w:t>
+      </w:r>
+      <w:proofErr w:type="spellStart"/>
+      <w:r>
+        <w:t>falsy</w:t>
+      </w:r>
+      <w:proofErr w:type="spellEnd"/>
+      <w:r>
+        <w:t xml:space="preserve"> and can be applied logically</w:t>
+      </w:r>
+    </w:p>
+    <w:p>
+      <w:pPr>
+        <w:pStyle w:val="ListParagraph"/>
+        <w:numPr>
+          <w:ilvl w:val="3"/>
+          <w:numId w:val="1"/>
+        </w:numPr>
+      </w:pPr>
+      <w:r>
+        <w:t>“” = false</w:t>
+      </w:r>
+    </w:p>
+    <w:p>
+      <w:pPr>
+        <w:pStyle w:val="ListParagraph"/>
+        <w:numPr>
+          <w:ilvl w:val="3"/>
+          <w:numId w:val="1"/>
+        </w:numPr>
+      </w:pPr>
+      <w:r>
+        <w:t>“any string” = true</w:t>
+      </w:r>
+    </w:p>
+    <w:p>
+      <w:pPr>
+        <w:pStyle w:val="ListParagraph"/>
+        <w:numPr>
+          <w:ilvl w:val="3"/>
+          <w:numId w:val="1"/>
+        </w:numPr>
+      </w:pPr>
+      <w:r>
+        <w:t>null = false</w:t>
+      </w:r>
+    </w:p>
+    <w:p>
+      <w:pPr>
+        <w:pStyle w:val="ListParagraph"/>
+        <w:numPr>
+          <w:ilvl w:val="3"/>
+          <w:numId w:val="1"/>
+        </w:numPr>
+      </w:pPr>
+      <w:r>
+        <w:t>0 = false</w:t>
+      </w:r>
+    </w:p>
+    <w:p>
+      <w:pPr>
+        <w:pStyle w:val="ListParagraph"/>
+        <w:numPr>
+          <w:ilvl w:val="3"/>
+          <w:numId w:val="1"/>
+        </w:numPr>
+      </w:pPr>
+      <w:r>
+        <w:t>-1 = true</w:t>
+      </w:r>
+    </w:p>
+    <w:p>
+      <w:pPr>
+        <w:pStyle w:val="ListParagraph"/>
+        <w:numPr>
+          <w:ilvl w:val="3"/>
+          <w:numId w:val="1"/>
+        </w:numPr>
+      </w:pPr>
+      <w:r>
+        <w:t>Nan = false</w:t>
+      </w:r>
+    </w:p>
+    <w:p>
+      <w:pPr>
+        <w:pStyle w:val="ListParagraph"/>
+        <w:numPr>
+          <w:ilvl w:val="0"/>
+          <w:numId w:val="1"/>
+        </w:numPr>
+      </w:pPr>
+      <w:r>
+        <w:t>Functions</w:t>
+      </w:r>
+    </w:p>
+    <w:p>
+      <w:pPr>
+        <w:pStyle w:val="ListParagraph"/>
+        <w:numPr>
           <w:ilvl w:val="1"/>
           <w:numId w:val="1"/>
         </w:numPr>
       </w:pPr>
       <w:r>
-        <w:t>Variables are inherently truthy or falsy and can be applied logically</w:t>
+        <w:t>Function Declaration Example</w:t>
       </w:r>
     </w:p>
     <w:p>
@@ -35,7 +156,45 @@
         </w:numPr>
       </w:pPr>
       <w:r>
-        <w:t>“” = false</w:t>
+        <w:t>function capitalize(str) {</w:t>
+      </w:r>
+    </w:p>
+    <w:p>
+      <w:pPr>
+        <w:pStyle w:val="ListParagraph"/>
+        <w:numPr>
+          <w:ilvl w:val="3"/>
+          <w:numId w:val="1"/>
+        </w:numPr>
+      </w:pPr>
+      <w:r>
+        <w:t xml:space="preserve">return </w:t>
+      </w:r>
+      <w:proofErr w:type="spellStart"/>
+      <w:proofErr w:type="gramStart"/>
+      <w:r>
+        <w:t>str.charAt</w:t>
+      </w:r>
+      <w:proofErr w:type="spellEnd"/>
+      <w:proofErr w:type="gramEnd"/>
+      <w:r>
+        <w:t>(0).</w:t>
+      </w:r>
+      <w:proofErr w:type="spellStart"/>
+      <w:r>
+        <w:t>toUpperCase</w:t>
+      </w:r>
+      <w:proofErr w:type="spellEnd"/>
+      <w:r>
+        <w:t xml:space="preserve">() + </w:t>
+      </w:r>
+      <w:proofErr w:type="spellStart"/>
+      <w:r>
+        <w:t>str.slice</w:t>
+      </w:r>
+      <w:proofErr w:type="spellEnd"/>
+      <w:r>
+        <w:t>(1);</w:t>
       </w:r>
     </w:p>
     <w:p>
@@ -47,7 +206,19 @@
         </w:numPr>
       </w:pPr>
       <w:r>
-        <w:t>“any string” = true</w:t>
+        <w:t>}</w:t>
+      </w:r>
+    </w:p>
+    <w:p>
+      <w:pPr>
+        <w:pStyle w:val="ListParagraph"/>
+        <w:numPr>
+          <w:ilvl w:val="1"/>
+          <w:numId w:val="1"/>
+        </w:numPr>
+      </w:pPr>
+      <w:r>
+        <w:t>Function Expression Example</w:t>
       </w:r>
     </w:p>
     <w:p>
@@ -59,7 +230,48 @@
         </w:numPr>
       </w:pPr>
       <w:r>
-        <w:t>null = false</w:t>
+        <w:t>var capitalize(str) {</w:t>
+      </w:r>
+    </w:p>
+    <w:p>
+      <w:pPr>
+        <w:pStyle w:val="ListParagraph"/>
+        <w:numPr>
+          <w:ilvl w:val="3"/>
+          <w:numId w:val="1"/>
+        </w:numPr>
+      </w:pPr>
+      <w:r>
+        <w:t xml:space="preserve">return </w:t>
+      </w:r>
+      <w:proofErr w:type="spellStart"/>
+      <w:proofErr w:type="gramStart"/>
+      <w:r>
+        <w:t>str</w:t>
+      </w:r>
+      <w:r>
+        <w:t>.charAt</w:t>
+      </w:r>
+      <w:proofErr w:type="spellEnd"/>
+      <w:proofErr w:type="gramEnd"/>
+      <w:r>
+        <w:t>(0).</w:t>
+      </w:r>
+      <w:proofErr w:type="spellStart"/>
+      <w:r>
+        <w:t>toUpperCase</w:t>
+      </w:r>
+      <w:proofErr w:type="spellEnd"/>
+      <w:r>
+        <w:t xml:space="preserve">() + </w:t>
+      </w:r>
+      <w:proofErr w:type="spellStart"/>
+      <w:r>
+        <w:t>str.slice</w:t>
+      </w:r>
+      <w:proofErr w:type="spellEnd"/>
+      <w:r>
+        <w:t>(1);</w:t>
       </w:r>
     </w:p>
     <w:p>
@@ -71,7 +283,31 @@
         </w:numPr>
       </w:pPr>
       <w:r>
-        <w:t>0 = false</w:t>
+        <w:t>}</w:t>
+      </w:r>
+    </w:p>
+    <w:p>
+      <w:pPr>
+        <w:pStyle w:val="ListParagraph"/>
+        <w:numPr>
+          <w:ilvl w:val="1"/>
+          <w:numId w:val="1"/>
+        </w:numPr>
+      </w:pPr>
+      <w:r>
+        <w:t>With function expression, function can be redefined as a value and the function is lost</w:t>
+      </w:r>
+    </w:p>
+    <w:p>
+      <w:pPr>
+        <w:pStyle w:val="ListParagraph"/>
+        <w:numPr>
+          <w:ilvl w:val="1"/>
+          <w:numId w:val="1"/>
+        </w:numPr>
+      </w:pPr>
+      <w:r>
+        <w:t xml:space="preserve">Higher order functions </w:t>
       </w:r>
     </w:p>
     <w:p>
@@ -83,22 +319,171 @@
         </w:numPr>
       </w:pPr>
       <w:r>
-        <w:t>-1 = true</w:t>
-      </w:r>
-    </w:p>
-    <w:p>
-      <w:pPr>
-        <w:pStyle w:val="ListParagraph"/>
-        <w:numPr>
-          <w:ilvl w:val="2"/>
-          <w:numId w:val="1"/>
-        </w:numPr>
-      </w:pPr>
-      <w:r>
-        <w:t>Nan = false</w:t>
-      </w:r>
+        <w:t>do either</w:t>
+      </w:r>
+    </w:p>
+    <w:p>
+      <w:pPr>
+        <w:pStyle w:val="ListParagraph"/>
+        <w:numPr>
+          <w:ilvl w:val="3"/>
+          <w:numId w:val="1"/>
+        </w:numPr>
+      </w:pPr>
       <w:bookmarkStart w:id="0" w:name="_GoBack"/>
       <w:bookmarkEnd w:id="0"/>
+      <w:r>
+        <w:t>Take functions as an argument</w:t>
+      </w:r>
+    </w:p>
+    <w:p>
+      <w:pPr>
+        <w:pStyle w:val="ListParagraph"/>
+        <w:numPr>
+          <w:ilvl w:val="3"/>
+          <w:numId w:val="1"/>
+        </w:numPr>
+      </w:pPr>
+      <w:r>
+        <w:t>Return a function</w:t>
+      </w:r>
+    </w:p>
+    <w:p>
+      <w:pPr>
+        <w:pStyle w:val="ListParagraph"/>
+        <w:numPr>
+          <w:ilvl w:val="2"/>
+          <w:numId w:val="1"/>
+        </w:numPr>
+      </w:pPr>
+      <w:proofErr w:type="spellStart"/>
+      <w:r>
+        <w:t>setInterval</w:t>
+      </w:r>
+      <w:proofErr w:type="spellEnd"/>
+      <w:r>
+        <w:t xml:space="preserve"> is an example of one</w:t>
+      </w:r>
+    </w:p>
+    <w:p>
+      <w:pPr>
+        <w:pStyle w:val="ListParagraph"/>
+        <w:numPr>
+          <w:ilvl w:val="3"/>
+          <w:numId w:val="1"/>
+        </w:numPr>
+      </w:pPr>
+      <w:proofErr w:type="spellStart"/>
+      <w:proofErr w:type="gramStart"/>
+      <w:r>
+        <w:t>setInterval</w:t>
+      </w:r>
+      <w:proofErr w:type="spellEnd"/>
+      <w:r>
+        <w:t>(</w:t>
+      </w:r>
+      <w:proofErr w:type="gramEnd"/>
+      <w:r>
+        <w:t xml:space="preserve">function, time in </w:t>
+      </w:r>
+      <w:proofErr w:type="spellStart"/>
+      <w:r>
+        <w:t>ms</w:t>
+      </w:r>
+      <w:proofErr w:type="spellEnd"/>
+      <w:r>
+        <w:t>)</w:t>
+      </w:r>
+    </w:p>
+    <w:p>
+      <w:pPr>
+        <w:pStyle w:val="ListParagraph"/>
+        <w:numPr>
+          <w:ilvl w:val="4"/>
+          <w:numId w:val="1"/>
+        </w:numPr>
+      </w:pPr>
+      <w:r>
+        <w:t>write function without parenthesis</w:t>
+      </w:r>
+    </w:p>
+    <w:p>
+      <w:pPr>
+        <w:pStyle w:val="ListParagraph"/>
+        <w:numPr>
+          <w:ilvl w:val="4"/>
+          <w:numId w:val="1"/>
+        </w:numPr>
+      </w:pPr>
+      <w:proofErr w:type="spellStart"/>
+      <w:r>
+        <w:t>setInterval</w:t>
+      </w:r>
+      <w:proofErr w:type="spellEnd"/>
+      <w:r>
+        <w:t xml:space="preserve"> return a number, example = 2</w:t>
+      </w:r>
+    </w:p>
+    <w:p>
+      <w:pPr>
+        <w:pStyle w:val="ListParagraph"/>
+        <w:numPr>
+          <w:ilvl w:val="4"/>
+          <w:numId w:val="1"/>
+        </w:numPr>
+      </w:pPr>
+      <w:r>
+        <w:t xml:space="preserve">to stop interval use </w:t>
+      </w:r>
+      <w:proofErr w:type="spellStart"/>
+      <w:r>
+        <w:t>clearInterval</w:t>
+      </w:r>
+      <w:proofErr w:type="spellEnd"/>
+      <w:r>
+        <w:t xml:space="preserve">, example = </w:t>
+      </w:r>
+      <w:proofErr w:type="spellStart"/>
+      <w:proofErr w:type="gramStart"/>
+      <w:r>
+        <w:t>clearInterval</w:t>
+      </w:r>
+      <w:proofErr w:type="spellEnd"/>
+      <w:r>
+        <w:t>(</w:t>
+      </w:r>
+      <w:proofErr w:type="gramEnd"/>
+      <w:r>
+        <w:t>2);</w:t>
+      </w:r>
+    </w:p>
+    <w:p>
+      <w:pPr>
+        <w:pStyle w:val="ListParagraph"/>
+        <w:numPr>
+          <w:ilvl w:val="4"/>
+          <w:numId w:val="1"/>
+        </w:numPr>
+      </w:pPr>
+      <w:r>
+        <w:t xml:space="preserve">Can also be called as </w:t>
+      </w:r>
+      <w:proofErr w:type="spellStart"/>
+      <w:r>
+        <w:t>setInterval</w:t>
+      </w:r>
+      <w:proofErr w:type="spellEnd"/>
+      <w:r>
+        <w:t>(</w:t>
+      </w:r>
+      <w:proofErr w:type="gramStart"/>
+      <w:r>
+        <w:t>function(</w:t>
+      </w:r>
+      <w:proofErr w:type="gramEnd"/>
+      <w:r>
+        <w:t>) {console.log(“I am an anonymous function”);}, 2000);</w:t>
+      </w:r>
     </w:p>
     <w:sectPr>
       <w:pgSz w:w="12240" w:h="15840"/>
@@ -152,7 +537,7 @@
         <w:rFonts w:ascii="Wingdings" w:hAnsi="Wingdings" w:hint="default"/>
       </w:rPr>
     </w:lvl>
-    <w:lvl w:ilvl="3" w:tplc="04090001" w:tentative="1">
+    <w:lvl w:ilvl="3" w:tplc="04090001">
       <w:start w:val="1"/>
       <w:numFmt w:val="bullet"/>
       <w:lvlText w:val=""/>
@@ -164,7 +549,7 @@
         <w:rFonts w:ascii="Symbol" w:hAnsi="Symbol" w:hint="default"/>
       </w:rPr>
     </w:lvl>
-    <w:lvl w:ilvl="4" w:tplc="04090003" w:tentative="1">
+    <w:lvl w:ilvl="4" w:tplc="04090003">
       <w:start w:val="1"/>
       <w:numFmt w:val="bullet"/>
       <w:lvlText w:val="o"/>
@@ -176,7 +561,7 @@
         <w:rFonts w:ascii="Courier New" w:hAnsi="Courier New" w:cs="Courier New" w:hint="default"/>
       </w:rPr>
     </w:lvl>
-    <w:lvl w:ilvl="5" w:tplc="04090005" w:tentative="1">
+    <w:lvl w:ilvl="5" w:tplc="04090005">
       <w:start w:val="1"/>
       <w:numFmt w:val="bullet"/>
       <w:lvlText w:val=""/>
@@ -350,6 +735,7 @@
     <w:lsdException w:name="HTML Sample" w:semiHidden="1" w:unhideWhenUsed="1"/>
     <w:lsdException w:name="HTML Typewriter" w:semiHidden="1" w:unhideWhenUsed="1"/>
     <w:lsdException w:name="HTML Variable" w:semiHidden="1" w:unhideWhenUsed="1"/>
+    <w:lsdException w:name="Normal Table" w:semiHidden="1" w:unhideWhenUsed="1"/>
     <w:lsdException w:name="annotation subject" w:semiHidden="1" w:unhideWhenUsed="1"/>
     <w:lsdException w:name="No List" w:semiHidden="1" w:unhideWhenUsed="1"/>
     <w:lsdException w:name="Outline List 1" w:semiHidden="1" w:unhideWhenUsed="1"/>
@@ -396,8 +782,10 @@
     <w:lsdException w:name="Table Subtle 2" w:semiHidden="1" w:unhideWhenUsed="1"/>
     <w:lsdException w:name="Table Web 1" w:semiHidden="1" w:unhideWhenUsed="1"/>
     <w:lsdException w:name="Table Web 2" w:semiHidden="1" w:unhideWhenUsed="1"/>
+    <w:lsdException w:name="Table Web 3" w:semiHidden="1" w:unhideWhenUsed="1"/>
     <w:lsdException w:name="Balloon Text" w:semiHidden="1" w:unhideWhenUsed="1"/>
     <w:lsdException w:name="Table Grid" w:uiPriority="39"/>
+    <w:lsdException w:name="Table Theme" w:semiHidden="1" w:unhideWhenUsed="1"/>
     <w:lsdException w:name="Placeholder Text" w:semiHidden="1"/>
     <w:lsdException w:name="No Spacing" w:uiPriority="1" w:qFormat="1"/>
     <w:lsdException w:name="Light Shading" w:uiPriority="60"/>

</xml_diff>

<commit_message>
Adds Notes for Section 12 Javascript Functions
</commit_message>
<xml_diff>
--- a/My Notes/Javascript Notes.docx
+++ b/My Notes/Javascript Notes.docx
@@ -247,10 +247,7 @@
       <w:proofErr w:type="spellStart"/>
       <w:proofErr w:type="gramStart"/>
       <w:r>
-        <w:t>str</w:t>
-      </w:r>
-      <w:r>
-        <w:t>.charAt</w:t>
+        <w:t>str.charAt</w:t>
       </w:r>
       <w:proofErr w:type="spellEnd"/>
       <w:proofErr w:type="gramEnd"/>
@@ -320,6 +317,777 @@
       </w:pPr>
       <w:r>
         <w:t>do either</w:t>
+      </w:r>
+    </w:p>
+    <w:p>
+      <w:pPr>
+        <w:pStyle w:val="ListParagraph"/>
+        <w:numPr>
+          <w:ilvl w:val="3"/>
+          <w:numId w:val="1"/>
+        </w:numPr>
+      </w:pPr>
+      <w:r>
+        <w:t>Take functions as an argument</w:t>
+      </w:r>
+    </w:p>
+    <w:p>
+      <w:pPr>
+        <w:pStyle w:val="ListParagraph"/>
+        <w:numPr>
+          <w:ilvl w:val="3"/>
+          <w:numId w:val="1"/>
+        </w:numPr>
+      </w:pPr>
+      <w:r>
+        <w:t>Return a function</w:t>
+      </w:r>
+    </w:p>
+    <w:p>
+      <w:pPr>
+        <w:pStyle w:val="ListParagraph"/>
+        <w:numPr>
+          <w:ilvl w:val="2"/>
+          <w:numId w:val="1"/>
+        </w:numPr>
+      </w:pPr>
+      <w:proofErr w:type="spellStart"/>
+      <w:r>
+        <w:t>setInterval</w:t>
+      </w:r>
+      <w:proofErr w:type="spellEnd"/>
+      <w:r>
+        <w:t xml:space="preserve"> is an example of one</w:t>
+      </w:r>
+    </w:p>
+    <w:p>
+      <w:pPr>
+        <w:pStyle w:val="ListParagraph"/>
+        <w:numPr>
+          <w:ilvl w:val="3"/>
+          <w:numId w:val="1"/>
+        </w:numPr>
+      </w:pPr>
+      <w:proofErr w:type="spellStart"/>
+      <w:proofErr w:type="gramStart"/>
+      <w:r>
+        <w:t>setInterval</w:t>
+      </w:r>
+      <w:proofErr w:type="spellEnd"/>
+      <w:r>
+        <w:t>(</w:t>
+      </w:r>
+      <w:proofErr w:type="gramEnd"/>
+      <w:r>
+        <w:t xml:space="preserve">function, time in </w:t>
+      </w:r>
+      <w:proofErr w:type="spellStart"/>
+      <w:r>
+        <w:t>ms</w:t>
+      </w:r>
+      <w:proofErr w:type="spellEnd"/>
+      <w:r>
+        <w:t>)</w:t>
+      </w:r>
+    </w:p>
+    <w:p>
+      <w:pPr>
+        <w:pStyle w:val="ListParagraph"/>
+        <w:numPr>
+          <w:ilvl w:val="4"/>
+          <w:numId w:val="1"/>
+        </w:numPr>
+      </w:pPr>
+      <w:r>
+        <w:t>write function without parenthesis</w:t>
+      </w:r>
+    </w:p>
+    <w:p>
+      <w:pPr>
+        <w:pStyle w:val="ListParagraph"/>
+        <w:numPr>
+          <w:ilvl w:val="4"/>
+          <w:numId w:val="1"/>
+        </w:numPr>
+      </w:pPr>
+      <w:proofErr w:type="spellStart"/>
+      <w:r>
+        <w:t>setInterval</w:t>
+      </w:r>
+      <w:proofErr w:type="spellEnd"/>
+      <w:r>
+        <w:t xml:space="preserve"> return a number, example = 2</w:t>
+      </w:r>
+    </w:p>
+    <w:p>
+      <w:pPr>
+        <w:pStyle w:val="ListParagraph"/>
+        <w:numPr>
+          <w:ilvl w:val="4"/>
+          <w:numId w:val="1"/>
+        </w:numPr>
+      </w:pPr>
+      <w:r>
+        <w:t xml:space="preserve">to stop interval use </w:t>
+      </w:r>
+      <w:proofErr w:type="spellStart"/>
+      <w:r>
+        <w:t>clearInterval</w:t>
+      </w:r>
+      <w:proofErr w:type="spellEnd"/>
+      <w:r>
+        <w:t xml:space="preserve">, example = </w:t>
+      </w:r>
+      <w:proofErr w:type="spellStart"/>
+      <w:proofErr w:type="gramStart"/>
+      <w:r>
+        <w:t>clearInterval</w:t>
+      </w:r>
+      <w:proofErr w:type="spellEnd"/>
+      <w:r>
+        <w:t>(</w:t>
+      </w:r>
+      <w:proofErr w:type="gramEnd"/>
+      <w:r>
+        <w:t>2);</w:t>
+      </w:r>
+    </w:p>
+    <w:p>
+      <w:pPr>
+        <w:pStyle w:val="ListParagraph"/>
+        <w:numPr>
+          <w:ilvl w:val="4"/>
+          <w:numId w:val="1"/>
+        </w:numPr>
+      </w:pPr>
+      <w:r>
+        <w:t xml:space="preserve">Can also be called as </w:t>
+      </w:r>
+      <w:proofErr w:type="spellStart"/>
+      <w:r>
+        <w:t>setInterval</w:t>
+      </w:r>
+      <w:proofErr w:type="spellEnd"/>
+      <w:r>
+        <w:t>(</w:t>
+      </w:r>
+      <w:proofErr w:type="gramStart"/>
+      <w:r>
+        <w:t>function(</w:t>
+      </w:r>
+      <w:proofErr w:type="gramEnd"/>
+      <w:r>
+        <w:t>) {console.log(“I am an anonymous function”);}, 2000);</w:t>
+      </w:r>
+    </w:p>
+    <w:p>
+      <w:pPr>
+        <w:pStyle w:val="ListParagraph"/>
+        <w:numPr>
+          <w:ilvl w:val="0"/>
+          <w:numId w:val="1"/>
+        </w:numPr>
+      </w:pPr>
+      <w:r>
+        <w:t>Arrays</w:t>
+      </w:r>
+    </w:p>
+    <w:p>
+      <w:pPr>
+        <w:pStyle w:val="ListParagraph"/>
+        <w:numPr>
+          <w:ilvl w:val="1"/>
+          <w:numId w:val="1"/>
+        </w:numPr>
+      </w:pPr>
+      <w:hyperlink r:id="rId5" w:history="1">
+        <w:r>
+          <w:rPr>
+            <w:rStyle w:val="Hyperlink"/>
+          </w:rPr>
+          <w:t>Array Resource</w:t>
+        </w:r>
+      </w:hyperlink>
+    </w:p>
+    <w:p>
+      <w:pPr>
+        <w:pStyle w:val="ListParagraph"/>
+        <w:numPr>
+          <w:ilvl w:val="1"/>
+          <w:numId w:val="1"/>
+        </w:numPr>
+      </w:pPr>
+      <w:r>
+        <w:t>Methods</w:t>
+      </w:r>
+    </w:p>
+    <w:p>
+      <w:pPr>
+        <w:pStyle w:val="ListParagraph"/>
+        <w:numPr>
+          <w:ilvl w:val="2"/>
+          <w:numId w:val="1"/>
+        </w:numPr>
+      </w:pPr>
+      <w:proofErr w:type="gramStart"/>
+      <w:r>
+        <w:t>length(</w:t>
+      </w:r>
+      <w:proofErr w:type="gramEnd"/>
+      <w:r>
+        <w:t>)</w:t>
+      </w:r>
+    </w:p>
+    <w:p>
+      <w:pPr>
+        <w:pStyle w:val="ListParagraph"/>
+        <w:numPr>
+          <w:ilvl w:val="3"/>
+          <w:numId w:val="1"/>
+        </w:numPr>
+      </w:pPr>
+      <w:r>
+        <w:t>returns length of array</w:t>
+      </w:r>
+    </w:p>
+    <w:p>
+      <w:pPr>
+        <w:pStyle w:val="ListParagraph"/>
+        <w:numPr>
+          <w:ilvl w:val="2"/>
+          <w:numId w:val="1"/>
+        </w:numPr>
+      </w:pPr>
+      <w:r>
+        <w:t>push(item)</w:t>
+      </w:r>
+    </w:p>
+    <w:p>
+      <w:pPr>
+        <w:pStyle w:val="ListParagraph"/>
+        <w:numPr>
+          <w:ilvl w:val="3"/>
+          <w:numId w:val="1"/>
+        </w:numPr>
+      </w:pPr>
+      <w:r>
+        <w:t>add item to beginning of array</w:t>
+      </w:r>
+    </w:p>
+    <w:p>
+      <w:pPr>
+        <w:pStyle w:val="ListParagraph"/>
+        <w:numPr>
+          <w:ilvl w:val="3"/>
+          <w:numId w:val="1"/>
+        </w:numPr>
+      </w:pPr>
+      <w:r>
+        <w:t>return length of array</w:t>
+      </w:r>
+    </w:p>
+    <w:p>
+      <w:pPr>
+        <w:pStyle w:val="ListParagraph"/>
+        <w:numPr>
+          <w:ilvl w:val="2"/>
+          <w:numId w:val="1"/>
+        </w:numPr>
+      </w:pPr>
+      <w:proofErr w:type="gramStart"/>
+      <w:r>
+        <w:t>pop(</w:t>
+      </w:r>
+      <w:proofErr w:type="gramEnd"/>
+      <w:r>
+        <w:t>)</w:t>
+      </w:r>
+    </w:p>
+    <w:p>
+      <w:pPr>
+        <w:pStyle w:val="ListParagraph"/>
+        <w:numPr>
+          <w:ilvl w:val="3"/>
+          <w:numId w:val="1"/>
+        </w:numPr>
+      </w:pPr>
+      <w:r>
+        <w:t>remove item at end of array</w:t>
+      </w:r>
+    </w:p>
+    <w:p>
+      <w:pPr>
+        <w:pStyle w:val="ListParagraph"/>
+        <w:numPr>
+          <w:ilvl w:val="3"/>
+          <w:numId w:val="1"/>
+        </w:numPr>
+      </w:pPr>
+      <w:r>
+        <w:lastRenderedPageBreak/>
+        <w:t>return item</w:t>
+      </w:r>
+    </w:p>
+    <w:p>
+      <w:pPr>
+        <w:pStyle w:val="ListParagraph"/>
+        <w:numPr>
+          <w:ilvl w:val="2"/>
+          <w:numId w:val="1"/>
+        </w:numPr>
+      </w:pPr>
+      <w:r>
+        <w:t>unshift(item)</w:t>
+      </w:r>
+    </w:p>
+    <w:p>
+      <w:pPr>
+        <w:pStyle w:val="ListParagraph"/>
+        <w:numPr>
+          <w:ilvl w:val="3"/>
+          <w:numId w:val="1"/>
+        </w:numPr>
+      </w:pPr>
+      <w:r>
+        <w:t>adds item to beginning of array</w:t>
+      </w:r>
+    </w:p>
+    <w:p>
+      <w:pPr>
+        <w:pStyle w:val="ListParagraph"/>
+        <w:numPr>
+          <w:ilvl w:val="3"/>
+          <w:numId w:val="1"/>
+        </w:numPr>
+      </w:pPr>
+      <w:r>
+        <w:t>returns length of array</w:t>
+      </w:r>
+    </w:p>
+    <w:p>
+      <w:pPr>
+        <w:pStyle w:val="ListParagraph"/>
+        <w:numPr>
+          <w:ilvl w:val="2"/>
+          <w:numId w:val="1"/>
+        </w:numPr>
+      </w:pPr>
+      <w:proofErr w:type="gramStart"/>
+      <w:r>
+        <w:t>shift(</w:t>
+      </w:r>
+      <w:proofErr w:type="gramEnd"/>
+      <w:r>
+        <w:t>)</w:t>
+      </w:r>
+    </w:p>
+    <w:p>
+      <w:pPr>
+        <w:pStyle w:val="ListParagraph"/>
+        <w:numPr>
+          <w:ilvl w:val="3"/>
+          <w:numId w:val="1"/>
+        </w:numPr>
+      </w:pPr>
+      <w:r>
+        <w:t>removes item from beginning of array</w:t>
+      </w:r>
+    </w:p>
+    <w:p>
+      <w:pPr>
+        <w:pStyle w:val="ListParagraph"/>
+        <w:numPr>
+          <w:ilvl w:val="3"/>
+          <w:numId w:val="1"/>
+        </w:numPr>
+      </w:pPr>
+      <w:r>
+        <w:t>returns item</w:t>
+      </w:r>
+    </w:p>
+    <w:p>
+      <w:pPr>
+        <w:pStyle w:val="ListParagraph"/>
+        <w:numPr>
+          <w:ilvl w:val="2"/>
+          <w:numId w:val="1"/>
+        </w:numPr>
+      </w:pPr>
+      <w:proofErr w:type="spellStart"/>
+      <w:r>
+        <w:t>indexOf</w:t>
+      </w:r>
+      <w:proofErr w:type="spellEnd"/>
+      <w:r>
+        <w:t>(item)</w:t>
+      </w:r>
+    </w:p>
+    <w:p>
+      <w:pPr>
+        <w:pStyle w:val="ListParagraph"/>
+        <w:numPr>
+          <w:ilvl w:val="3"/>
+          <w:numId w:val="1"/>
+        </w:numPr>
+      </w:pPr>
+      <w:r>
+        <w:t>finds index of item in array</w:t>
+      </w:r>
+    </w:p>
+    <w:p>
+      <w:pPr>
+        <w:pStyle w:val="ListParagraph"/>
+        <w:numPr>
+          <w:ilvl w:val="3"/>
+          <w:numId w:val="1"/>
+        </w:numPr>
+      </w:pPr>
+      <w:r>
+        <w:t>if item is not present in array, it returns -1</w:t>
+      </w:r>
+    </w:p>
+    <w:p>
+      <w:pPr>
+        <w:pStyle w:val="ListParagraph"/>
+        <w:numPr>
+          <w:ilvl w:val="2"/>
+          <w:numId w:val="1"/>
+        </w:numPr>
+      </w:pPr>
+      <w:proofErr w:type="gramStart"/>
+      <w:r>
+        <w:t>slice(</w:t>
+      </w:r>
+      <w:proofErr w:type="spellStart"/>
+      <w:proofErr w:type="gramEnd"/>
+      <w:r>
+        <w:t>startingIndex</w:t>
+      </w:r>
+      <w:proofErr w:type="spellEnd"/>
+      <w:r>
+        <w:t xml:space="preserve">, </w:t>
+      </w:r>
+      <w:proofErr w:type="spellStart"/>
+      <w:r>
+        <w:t>endingIndex</w:t>
+      </w:r>
+      <w:proofErr w:type="spellEnd"/>
+      <w:r>
+        <w:t>)</w:t>
+      </w:r>
+    </w:p>
+    <w:p>
+      <w:pPr>
+        <w:pStyle w:val="ListParagraph"/>
+        <w:numPr>
+          <w:ilvl w:val="3"/>
+          <w:numId w:val="1"/>
+        </w:numPr>
+      </w:pPr>
+      <w:r>
+        <w:t xml:space="preserve">return array from index </w:t>
+      </w:r>
+      <w:proofErr w:type="spellStart"/>
+      <w:r>
+        <w:t>startingIndex</w:t>
+      </w:r>
+      <w:proofErr w:type="spellEnd"/>
+      <w:r>
+        <w:t xml:space="preserve"> to index </w:t>
+      </w:r>
+      <w:proofErr w:type="spellStart"/>
+      <w:r>
+        <w:t>endingIndex</w:t>
+      </w:r>
+      <w:proofErr w:type="spellEnd"/>
+    </w:p>
+    <w:p>
+      <w:pPr>
+        <w:pStyle w:val="ListParagraph"/>
+        <w:numPr>
+          <w:ilvl w:val="2"/>
+          <w:numId w:val="1"/>
+        </w:numPr>
+      </w:pPr>
+      <w:proofErr w:type="gramStart"/>
+      <w:r>
+        <w:t>slice(</w:t>
+      </w:r>
+      <w:proofErr w:type="gramEnd"/>
+      <w:r>
+        <w:t>) *with no indexes passed in</w:t>
+      </w:r>
+    </w:p>
+    <w:p>
+      <w:pPr>
+        <w:pStyle w:val="ListParagraph"/>
+        <w:numPr>
+          <w:ilvl w:val="3"/>
+          <w:numId w:val="1"/>
+        </w:numPr>
+      </w:pPr>
+      <w:r>
+        <w:t>returns a copy of the array</w:t>
+      </w:r>
+    </w:p>
+    <w:p>
+      <w:pPr>
+        <w:pStyle w:val="ListParagraph"/>
+        <w:numPr>
+          <w:ilvl w:val="1"/>
+          <w:numId w:val="1"/>
+        </w:numPr>
+      </w:pPr>
+      <w:r>
+        <w:t>Iterate</w:t>
+      </w:r>
+    </w:p>
+    <w:p>
+      <w:pPr>
+        <w:pStyle w:val="ListParagraph"/>
+        <w:numPr>
+          <w:ilvl w:val="2"/>
+          <w:numId w:val="1"/>
+        </w:numPr>
+      </w:pPr>
+      <w:r>
+        <w:t>For each</w:t>
+      </w:r>
+    </w:p>
+    <w:p>
+      <w:pPr>
+        <w:pStyle w:val="ListParagraph"/>
+        <w:numPr>
+          <w:ilvl w:val="3"/>
+          <w:numId w:val="1"/>
+        </w:numPr>
+      </w:pPr>
+      <w:r>
+        <w:t>Is a method used</w:t>
+      </w:r>
+    </w:p>
+    <w:p>
+      <w:pPr>
+        <w:pStyle w:val="ListParagraph"/>
+        <w:numPr>
+          <w:ilvl w:val="3"/>
+          <w:numId w:val="1"/>
+        </w:numPr>
+      </w:pPr>
+      <w:r>
+        <w:t>Example</w:t>
+      </w:r>
+    </w:p>
+    <w:p>
+      <w:pPr>
+        <w:pStyle w:val="ListParagraph"/>
+        <w:numPr>
+          <w:ilvl w:val="4"/>
+          <w:numId w:val="1"/>
+        </w:numPr>
+      </w:pPr>
+      <w:r>
+        <w:t xml:space="preserve">var colors = [“red”, “orange”, “yellow, </w:t>
+      </w:r>
+      <w:proofErr w:type="gramStart"/>
+      <w:r>
+        <w:t>“ green</w:t>
+      </w:r>
+      <w:proofErr w:type="gramEnd"/>
+      <w:r>
+        <w:t>”]</w:t>
+      </w:r>
+    </w:p>
+    <w:p>
+      <w:pPr>
+        <w:pStyle w:val="ListParagraph"/>
+        <w:numPr>
+          <w:ilvl w:val="4"/>
+          <w:numId w:val="1"/>
+        </w:numPr>
+      </w:pPr>
+      <w:proofErr w:type="spellStart"/>
+      <w:proofErr w:type="gramStart"/>
+      <w:r>
+        <w:t>colors.forEach</w:t>
+      </w:r>
+      <w:proofErr w:type="spellEnd"/>
+      <w:proofErr w:type="gramEnd"/>
+      <w:r>
+        <w:t>(function(color){</w:t>
+      </w:r>
+    </w:p>
+    <w:p>
+      <w:pPr>
+        <w:pStyle w:val="ListParagraph"/>
+        <w:numPr>
+          <w:ilvl w:val="5"/>
+          <w:numId w:val="1"/>
+        </w:numPr>
+      </w:pPr>
+      <w:r>
+        <w:t>console.log(color);</w:t>
+      </w:r>
+    </w:p>
+    <w:p>
+      <w:pPr>
+        <w:pStyle w:val="ListParagraph"/>
+        <w:numPr>
+          <w:ilvl w:val="4"/>
+          <w:numId w:val="1"/>
+        </w:numPr>
+      </w:pPr>
+      <w:r>
+        <w:t>});</w:t>
+      </w:r>
+    </w:p>
+    <w:p>
+      <w:pPr>
+        <w:pStyle w:val="ListParagraph"/>
+        <w:numPr>
+          <w:ilvl w:val="3"/>
+          <w:numId w:val="1"/>
+        </w:numPr>
+      </w:pPr>
+      <w:r>
+        <w:t>Another example using a predefined function</w:t>
+      </w:r>
+    </w:p>
+    <w:p>
+      <w:pPr>
+        <w:pStyle w:val="ListParagraph"/>
+        <w:numPr>
+          <w:ilvl w:val="4"/>
+          <w:numId w:val="1"/>
+        </w:numPr>
+      </w:pPr>
+      <w:r>
+        <w:t xml:space="preserve">var colors = [“red”, “orange”, “yellow, </w:t>
+      </w:r>
+      <w:proofErr w:type="gramStart"/>
+      <w:r>
+        <w:t>“ green</w:t>
+      </w:r>
+      <w:proofErr w:type="gramEnd"/>
+      <w:r>
+        <w:t>”]</w:t>
+      </w:r>
+    </w:p>
+    <w:p>
+      <w:pPr>
+        <w:pStyle w:val="ListParagraph"/>
+        <w:numPr>
+          <w:ilvl w:val="4"/>
+          <w:numId w:val="1"/>
+        </w:numPr>
+      </w:pPr>
+      <w:r>
+        <w:t xml:space="preserve">function </w:t>
+      </w:r>
+      <w:proofErr w:type="spellStart"/>
+      <w:r>
+        <w:t>printColor</w:t>
+      </w:r>
+      <w:proofErr w:type="spellEnd"/>
+      <w:r>
+        <w:t>(color) {</w:t>
+      </w:r>
+    </w:p>
+    <w:p>
+      <w:pPr>
+        <w:pStyle w:val="ListParagraph"/>
+        <w:numPr>
+          <w:ilvl w:val="5"/>
+          <w:numId w:val="1"/>
+        </w:numPr>
+      </w:pPr>
+      <w:proofErr w:type="gramStart"/>
+      <w:r>
+        <w:t>console.log(</w:t>
+      </w:r>
+      <w:proofErr w:type="gramEnd"/>
+      <w:r>
+        <w:t>“****************”):</w:t>
+      </w:r>
+    </w:p>
+    <w:p>
+      <w:pPr>
+        <w:pStyle w:val="ListParagraph"/>
+        <w:numPr>
+          <w:ilvl w:val="5"/>
+          <w:numId w:val="1"/>
+        </w:numPr>
+      </w:pPr>
+      <w:r>
+        <w:t>console.log(color);</w:t>
+      </w:r>
+    </w:p>
+    <w:p>
+      <w:pPr>
+        <w:pStyle w:val="ListParagraph"/>
+        <w:numPr>
+          <w:ilvl w:val="5"/>
+          <w:numId w:val="1"/>
+        </w:numPr>
+      </w:pPr>
+      <w:proofErr w:type="gramStart"/>
+      <w:r>
+        <w:t>console.log(</w:t>
+      </w:r>
+      <w:proofErr w:type="gramEnd"/>
+      <w:r>
+        <w:t>“****************”):</w:t>
+      </w:r>
+    </w:p>
+    <w:p>
+      <w:pPr>
+        <w:pStyle w:val="ListParagraph"/>
+        <w:numPr>
+          <w:ilvl w:val="4"/>
+          <w:numId w:val="1"/>
+        </w:numPr>
+      </w:pPr>
+      <w:r>
+        <w:t>}</w:t>
+      </w:r>
+    </w:p>
+    <w:p>
+      <w:pPr>
+        <w:pStyle w:val="ListParagraph"/>
+        <w:numPr>
+          <w:ilvl w:val="4"/>
+          <w:numId w:val="1"/>
+        </w:numPr>
+      </w:pPr>
+      <w:proofErr w:type="spellStart"/>
+      <w:proofErr w:type="gramStart"/>
+      <w:r>
+        <w:t>colors.forEach</w:t>
+      </w:r>
+      <w:proofErr w:type="spellEnd"/>
+      <w:proofErr w:type="gramEnd"/>
+      <w:r>
+        <w:t>(</w:t>
+      </w:r>
+      <w:proofErr w:type="spellStart"/>
+      <w:r>
+        <w:t>printColor</w:t>
+      </w:r>
+      <w:proofErr w:type="spellEnd"/>
+      <w:r>
+        <w:t>);</w:t>
+      </w:r>
+    </w:p>
+    <w:p>
+      <w:pPr>
+        <w:pStyle w:val="ListParagraph"/>
+        <w:numPr>
+          <w:ilvl w:val="5"/>
+          <w:numId w:val="1"/>
+        </w:numPr>
+      </w:pPr>
+      <w:r>
+        <w:t>this will print all the colors with the *** lines</w:t>
       </w:r>
     </w:p>
     <w:p>
@@ -332,158 +1100,6 @@
       </w:pPr>
       <w:bookmarkStart w:id="0" w:name="_GoBack"/>
       <w:bookmarkEnd w:id="0"/>
-      <w:r>
-        <w:t>Take functions as an argument</w:t>
-      </w:r>
-    </w:p>
-    <w:p>
-      <w:pPr>
-        <w:pStyle w:val="ListParagraph"/>
-        <w:numPr>
-          <w:ilvl w:val="3"/>
-          <w:numId w:val="1"/>
-        </w:numPr>
-      </w:pPr>
-      <w:r>
-        <w:t>Return a function</w:t>
-      </w:r>
-    </w:p>
-    <w:p>
-      <w:pPr>
-        <w:pStyle w:val="ListParagraph"/>
-        <w:numPr>
-          <w:ilvl w:val="2"/>
-          <w:numId w:val="1"/>
-        </w:numPr>
-      </w:pPr>
-      <w:proofErr w:type="spellStart"/>
-      <w:r>
-        <w:t>setInterval</w:t>
-      </w:r>
-      <w:proofErr w:type="spellEnd"/>
-      <w:r>
-        <w:t xml:space="preserve"> is an example of one</w:t>
-      </w:r>
-    </w:p>
-    <w:p>
-      <w:pPr>
-        <w:pStyle w:val="ListParagraph"/>
-        <w:numPr>
-          <w:ilvl w:val="3"/>
-          <w:numId w:val="1"/>
-        </w:numPr>
-      </w:pPr>
-      <w:proofErr w:type="spellStart"/>
-      <w:proofErr w:type="gramStart"/>
-      <w:r>
-        <w:t>setInterval</w:t>
-      </w:r>
-      <w:proofErr w:type="spellEnd"/>
-      <w:r>
-        <w:t>(</w:t>
-      </w:r>
-      <w:proofErr w:type="gramEnd"/>
-      <w:r>
-        <w:t xml:space="preserve">function, time in </w:t>
-      </w:r>
-      <w:proofErr w:type="spellStart"/>
-      <w:r>
-        <w:t>ms</w:t>
-      </w:r>
-      <w:proofErr w:type="spellEnd"/>
-      <w:r>
-        <w:t>)</w:t>
-      </w:r>
-    </w:p>
-    <w:p>
-      <w:pPr>
-        <w:pStyle w:val="ListParagraph"/>
-        <w:numPr>
-          <w:ilvl w:val="4"/>
-          <w:numId w:val="1"/>
-        </w:numPr>
-      </w:pPr>
-      <w:r>
-        <w:t>write function without parenthesis</w:t>
-      </w:r>
-    </w:p>
-    <w:p>
-      <w:pPr>
-        <w:pStyle w:val="ListParagraph"/>
-        <w:numPr>
-          <w:ilvl w:val="4"/>
-          <w:numId w:val="1"/>
-        </w:numPr>
-      </w:pPr>
-      <w:proofErr w:type="spellStart"/>
-      <w:r>
-        <w:t>setInterval</w:t>
-      </w:r>
-      <w:proofErr w:type="spellEnd"/>
-      <w:r>
-        <w:t xml:space="preserve"> return a number, example = 2</w:t>
-      </w:r>
-    </w:p>
-    <w:p>
-      <w:pPr>
-        <w:pStyle w:val="ListParagraph"/>
-        <w:numPr>
-          <w:ilvl w:val="4"/>
-          <w:numId w:val="1"/>
-        </w:numPr>
-      </w:pPr>
-      <w:r>
-        <w:t xml:space="preserve">to stop interval use </w:t>
-      </w:r>
-      <w:proofErr w:type="spellStart"/>
-      <w:r>
-        <w:t>clearInterval</w:t>
-      </w:r>
-      <w:proofErr w:type="spellEnd"/>
-      <w:r>
-        <w:t xml:space="preserve">, example = </w:t>
-      </w:r>
-      <w:proofErr w:type="spellStart"/>
-      <w:proofErr w:type="gramStart"/>
-      <w:r>
-        <w:t>clearInterval</w:t>
-      </w:r>
-      <w:proofErr w:type="spellEnd"/>
-      <w:r>
-        <w:t>(</w:t>
-      </w:r>
-      <w:proofErr w:type="gramEnd"/>
-      <w:r>
-        <w:t>2);</w:t>
-      </w:r>
-    </w:p>
-    <w:p>
-      <w:pPr>
-        <w:pStyle w:val="ListParagraph"/>
-        <w:numPr>
-          <w:ilvl w:val="4"/>
-          <w:numId w:val="1"/>
-        </w:numPr>
-      </w:pPr>
-      <w:r>
-        <w:t xml:space="preserve">Can also be called as </w:t>
-      </w:r>
-      <w:proofErr w:type="spellStart"/>
-      <w:r>
-        <w:t>setInterval</w:t>
-      </w:r>
-      <w:proofErr w:type="spellEnd"/>
-      <w:r>
-        <w:t>(</w:t>
-      </w:r>
-      <w:proofErr w:type="gramStart"/>
-      <w:r>
-        <w:t>function(</w:t>
-      </w:r>
-      <w:proofErr w:type="gramEnd"/>
-      <w:r>
-        <w:t>) {console.log(“I am an anonymous function”);}, 2000);</w:t>
-      </w:r>
     </w:p>
     <w:sectPr>
       <w:pgSz w:w="12240" w:h="15840"/>
@@ -1050,6 +1666,29 @@
       <w:contextualSpacing/>
     </w:pPr>
   </w:style>
+  <w:style w:type="character" w:styleId="Hyperlink">
+    <w:name w:val="Hyperlink"/>
+    <w:basedOn w:val="DefaultParagraphFont"/>
+    <w:uiPriority w:val="99"/>
+    <w:unhideWhenUsed/>
+    <w:rsid w:val="00E47B53"/>
+    <w:rPr>
+      <w:color w:val="0563C1" w:themeColor="hyperlink"/>
+      <w:u w:val="single"/>
+    </w:rPr>
+  </w:style>
+  <w:style w:type="character" w:styleId="UnresolvedMention">
+    <w:name w:val="Unresolved Mention"/>
+    <w:basedOn w:val="DefaultParagraphFont"/>
+    <w:uiPriority w:val="99"/>
+    <w:semiHidden/>
+    <w:unhideWhenUsed/>
+    <w:rsid w:val="00E47B53"/>
+    <w:rPr>
+      <w:color w:val="605E5C"/>
+      <w:shd w:val="clear" w:color="auto" w:fill="E1DFDD"/>
+    </w:rPr>
+  </w:style>
 </w:styles>
 </file>
 

</xml_diff>